<commit_message>
Alterações solicitadas pela Banca (exercício POO_EX_3)
</commit_message>
<xml_diff>
--- a/Perguntas teóricas Mestre dos Códigos .NET.docx
+++ b/Perguntas teóricas Mestre dos Códigos .NET.docx
@@ -38,7 +38,7 @@
           <w:szCs w:val="21"/>
           <w:shd w:val="clear" w:color="auto" w:fill="FFFFFF"/>
         </w:rPr>
-        <w:t>F</w:t>
+        <w:t>Teoricamente f</w:t>
       </w:r>
       <w:r>
         <w:rPr>
@@ -48,7 +48,38 @@
           <w:szCs w:val="21"/>
           <w:shd w:val="clear" w:color="auto" w:fill="FFFFFF"/>
         </w:rPr>
-        <w:t>oi baseada na linguagem C++ e tem muitos elementos da linguagem Pascal e Java.</w:t>
+        <w:t>oi baseada na linguagem C++ e tem muitos elementos da linguagem Pascal e Java</w:t>
+      </w:r>
+      <w:r>
+        <w:rPr>
+          <w:rFonts w:ascii="Arial" w:eastAsiaTheme="minorHAnsi" w:hAnsi="Arial" w:cs="Arial"/>
+          <w:color w:val="222222"/>
+          <w:sz w:val="21"/>
+          <w:szCs w:val="21"/>
+          <w:shd w:val="clear" w:color="auto" w:fill="FFFFFF"/>
+        </w:rPr>
+        <w:t xml:space="preserve">. </w:t>
+      </w:r>
+      <w:r>
+        <w:rPr>
+          <w:rFonts w:ascii="Arial" w:eastAsiaTheme="minorHAnsi" w:hAnsi="Arial" w:cs="Arial"/>
+          <w:color w:val="222222"/>
+          <w:sz w:val="21"/>
+          <w:szCs w:val="21"/>
+          <w:u w:val="single"/>
+          <w:shd w:val="clear" w:color="auto" w:fill="FFFFFF"/>
+        </w:rPr>
+        <w:t>Porém</w:t>
+      </w:r>
+      <w:r>
+        <w:rPr>
+          <w:rFonts w:ascii="Arial" w:eastAsiaTheme="minorHAnsi" w:hAnsi="Arial" w:cs="Arial"/>
+          <w:color w:val="222222"/>
+          <w:sz w:val="21"/>
+          <w:szCs w:val="21"/>
+          <w:shd w:val="clear" w:color="auto" w:fill="FFFFFF"/>
+        </w:rPr>
+        <w:t xml:space="preserve"> acredito que a maior inspiração mesmo foi a linguagem Java.</w:t>
       </w:r>
     </w:p>
     <w:p>
@@ -77,6 +108,30 @@
         <w:t xml:space="preserve"> mostrava que atingia estes objetivos. Além disso, era importante permitir que uma mesma aplicação pudesse ser executada em dispositivos diferentes (não necessariamente PC).</w:t>
       </w:r>
     </w:p>
+    <w:p>
+      <w:r>
+        <w:t xml:space="preserve">É importante ressaltar que a Microsoft tentou fazer uma versão de </w:t>
+      </w:r>
+      <w:proofErr w:type="spellStart"/>
+      <w:r>
+        <w:t>java</w:t>
+      </w:r>
+      <w:proofErr w:type="spellEnd"/>
+      <w:r>
+        <w:t xml:space="preserve"> especializada em </w:t>
+      </w:r>
+      <w:proofErr w:type="spellStart"/>
+      <w:r>
+        <w:t>windows</w:t>
+      </w:r>
+      <w:proofErr w:type="spellEnd"/>
+      <w:r>
+        <w:t xml:space="preserve">, mas isso </w:t>
+      </w:r>
+      <w:r>
+        <w:t>acabou terminando em processo, pois violou o acordo que tinham com a Sun. Toda esta situação fez com que a Microsoft desse início ao C#.</w:t>
+      </w:r>
+    </w:p>
     <w:p/>
     <w:p>
       <w:pPr>
@@ -102,6 +157,11 @@
     </w:p>
     <w:p>
       <w:r>
+        <w:t>A necessidade de ter uma implantação mais rápida e simples, sem depender estritamente do .net framework, também foi um dos motivos.</w:t>
+      </w:r>
+    </w:p>
+    <w:p>
+      <w:r>
         <w:t xml:space="preserve">Como foi feito a partir de uma reformulação do </w:t>
       </w:r>
       <w:r>
@@ -114,6 +174,9 @@
         <w:t xml:space="preserve"> maior performance, multiplataforma, </w:t>
       </w:r>
       <w:r>
+        <w:t xml:space="preserve">código </w:t>
+      </w:r>
+      <w:r>
         <w:t>open-</w:t>
       </w:r>
       <w:proofErr w:type="spellStart"/>
@@ -127,6 +190,9 @@
       <w:r>
         <w:t>injeção de dependência interna, etc.</w:t>
       </w:r>
+      <w:r>
+        <w:t xml:space="preserve"> </w:t>
+      </w:r>
     </w:p>
     <w:p>
       <w:pPr>
@@ -143,15 +209,7 @@
     </w:p>
     <w:p>
       <w:r>
-        <w:rPr>
-          <w:rStyle w:val="Forte"/>
-          <w:rFonts w:ascii="Segoe UI" w:hAnsi="Segoe UI" w:cs="Segoe UI"/>
-          <w:color w:val="171717"/>
-        </w:rPr>
-        <w:t>Os modelos de</w:t>
-      </w:r>
-      <w:r>
-        <w:t xml:space="preserve"> aplicativos -- .NET Core não suporta todos os modelos de aplicativos do .NET Framework. Ele não dá suporte especificamente a Web </w:t>
+        <w:t xml:space="preserve">.NET Core não suporta todos os modelos de aplicativos do .NET Framework. Ele não dá suporte especificamente a Web </w:t>
       </w:r>
       <w:proofErr w:type="spellStart"/>
       <w:r>
@@ -159,7 +217,36 @@
       </w:r>
       <w:proofErr w:type="spellEnd"/>
       <w:r>
-        <w:t xml:space="preserve"> do ASP.NET e a ASP.NET MVC, mas dá suporte ao ASP.NET Core MVC. E começando com .NET Core 3.0, o .NET Core também suporta Formulários WPF e Windows somente no Windows.</w:t>
+        <w:t xml:space="preserve"> do ASP.NET e a ASP.NET MVC, mas dá suporte ao ASP.NET Core MVC</w:t>
+      </w:r>
+      <w:r>
+        <w:t>,</w:t>
+      </w:r>
+      <w:r>
+        <w:t> </w:t>
+      </w:r>
+      <w:r>
+        <w:t>e</w:t>
+      </w:r>
+      <w:r>
+        <w:t xml:space="preserve"> </w:t>
+      </w:r>
+      <w:r>
+        <w:t xml:space="preserve">a partir da versão do </w:t>
+      </w:r>
+      <w:r>
+        <w:t xml:space="preserve">.NET Core 3.0, o .NET Core também suporta </w:t>
+      </w:r>
+      <w:r>
+        <w:t xml:space="preserve">Windows </w:t>
+      </w:r>
+      <w:proofErr w:type="spellStart"/>
+      <w:r>
+        <w:t>Forms</w:t>
+      </w:r>
+      <w:proofErr w:type="spellEnd"/>
+      <w:r>
+        <w:t xml:space="preserve"> e WPF.</w:t>
       </w:r>
     </w:p>
     <w:p>
@@ -172,39 +259,7 @@
         <w:t>APIs</w:t>
       </w:r>
       <w:r>
-        <w:t xml:space="preserve"> – o .NET Core contém um grande subconjunto da biblioteca de classes base .NET Framework, com aspectos diferentes (os nomes de </w:t>
-      </w:r>
-      <w:proofErr w:type="spellStart"/>
-      <w:r>
-        <w:t>assembly</w:t>
-      </w:r>
-      <w:proofErr w:type="spellEnd"/>
-      <w:r>
-        <w:t xml:space="preserve"> são diferentes, os membros expostos nos tipos são diferentes em casos principais). Em alguns casos, essas diferenças exigem alterações na fonte de porta para .NET Core.</w:t>
-      </w:r>
-      <w:r>
-        <w:t xml:space="preserve"> </w:t>
-      </w:r>
-    </w:p>
-    <w:p>
-      <w:r>
-        <w:rPr>
-          <w:rStyle w:val="Forte"/>
-          <w:rFonts w:ascii="Segoe UI" w:hAnsi="Segoe UI" w:cs="Segoe UI"/>
-          <w:color w:val="171717"/>
-        </w:rPr>
-        <w:t>Subsistemas</w:t>
-      </w:r>
-      <w:r>
-        <w:t> – O.NET Core implementa um subconjunto dos subsistemas no .NET Framework com o objetivo de proporcionar uma implementação e um modelo de programação mais simples. Por exemplo, o CAS (</w:t>
-      </w:r>
-      <w:proofErr w:type="spellStart"/>
-      <w:r>
-        <w:t>Code</w:t>
-      </w:r>
-      <w:proofErr w:type="spellEnd"/>
-      <w:r>
-        <w:t xml:space="preserve"> Access Security, segurança de acesso ao código) não é suportado, enquanto a reflexão é suportada.</w:t>
+        <w:t> – o .NET Core contém um grande subconjunto da biblioteca de classes base .NET Framework, com aspectos diferentes.</w:t>
       </w:r>
     </w:p>
     <w:p>
@@ -235,10 +290,26 @@
           <w:rFonts w:ascii="Segoe UI" w:hAnsi="Segoe UI" w:cs="Segoe UI"/>
           <w:color w:val="171717"/>
         </w:rPr>
-        <w:t>Software Livre</w:t>
-      </w:r>
-      <w:r>
-        <w:t> – O.NET Core é um software livre, enquanto um</w:t>
+        <w:t xml:space="preserve">Open </w:t>
+      </w:r>
+      <w:proofErr w:type="spellStart"/>
+      <w:r>
+        <w:rPr>
+          <w:rStyle w:val="Forte"/>
+          <w:rFonts w:ascii="Segoe UI" w:hAnsi="Segoe UI" w:cs="Segoe UI"/>
+          <w:color w:val="171717"/>
+        </w:rPr>
+        <w:t>Source</w:t>
+      </w:r>
+      <w:proofErr w:type="spellEnd"/>
+      <w:r>
+        <w:t xml:space="preserve"> – O.NET Core é um software </w:t>
+      </w:r>
+      <w:r>
+        <w:t>de código aberto,</w:t>
+      </w:r>
+      <w:r>
+        <w:t xml:space="preserve"> enquanto um</w:t>
       </w:r>
       <w:r>
         <w:t> </w:t>
@@ -249,141 +320,172 @@
         </w:r>
       </w:hyperlink>
       <w:r>
-        <w:t> </w:t>
-      </w:r>
-      <w:proofErr w:type="spellStart"/>
-      <w:r>
-        <w:t>é</w:t>
-      </w:r>
-      <w:proofErr w:type="spellEnd"/>
-      <w:r>
-        <w:t xml:space="preserve"> um software livre.</w:t>
+        <w:t> é</w:t>
+      </w:r>
+      <w:r>
+        <w:t xml:space="preserve"> </w:t>
+      </w:r>
+      <w:r>
+        <w:t>código aberto</w:t>
+      </w:r>
+      <w:r>
+        <w:t>.</w:t>
+      </w:r>
+    </w:p>
+    <w:p>
+      <w:r>
+        <w:lastRenderedPageBreak/>
+        <w:t xml:space="preserve">Na prática, </w:t>
+      </w:r>
+      <w:r>
+        <w:t xml:space="preserve">o recurso de ser </w:t>
+      </w:r>
+      <w:r>
+        <w:t>multiplataforma ajudou bastante, principalmente pelo fato de não depender mais de servidores Windows para publicar este tipo de aplicação, pois normalmente este tipo de servidor é mais caro.</w:t>
+      </w:r>
+    </w:p>
+    <w:p>
+      <w:r>
+        <w:t>N</w:t>
+      </w:r>
+      <w:r>
+        <w:t xml:space="preserve">otei </w:t>
+      </w:r>
+      <w:r>
+        <w:t xml:space="preserve">também </w:t>
+      </w:r>
+      <w:r>
+        <w:t xml:space="preserve">que o tamanho da aplicação gerada acaba sendo menor, e para o desenvolvimento principalmente </w:t>
+      </w:r>
+      <w:r>
+        <w:t xml:space="preserve">de </w:t>
+      </w:r>
+      <w:proofErr w:type="spellStart"/>
+      <w:r>
+        <w:t>microserviços</w:t>
+      </w:r>
+      <w:proofErr w:type="spellEnd"/>
+      <w:r>
+        <w:t>, é realmente importante utilizar .net core. Além disso, a compatibilidade agora com o Docker, acaba sendo ainda mais viável o uso deste novo framework.</w:t>
+      </w:r>
+    </w:p>
+    <w:p>
+      <w:bookmarkStart w:id="0" w:name="_GoBack"/>
+      <w:bookmarkEnd w:id="0"/>
+    </w:p>
+    <w:p>
+      <w:pPr>
+        <w:pStyle w:val="Ttulo1"/>
+      </w:pPr>
+      <w:r>
+        <w:t>Utilizando POO - Responda e demonstre no código os itens abaixo:</w:t>
       </w:r>
     </w:p>
     <w:p/>
-    <w:p/>
-    <w:p>
-      <w:pPr>
-        <w:pStyle w:val="Ttulo1"/>
-      </w:pPr>
+    <w:p>
+      <w:pPr>
+        <w:pStyle w:val="Ttulo3"/>
+      </w:pPr>
+      <w:r>
+        <w:t>O que é POO?</w:t>
+      </w:r>
+    </w:p>
+    <w:p>
+      <w:r>
+        <w:t>A programação orientada a objetos refere-se a um tipo de programação no qual os programadores definem o tipo de dados de uma estrutura de dados e também os tipos de operações (</w:t>
+      </w:r>
+      <w:r>
+        <w:t>métodos</w:t>
+      </w:r>
+      <w:r>
+        <w:t>) que podem ser aplicadas à estrutura de dados.</w:t>
+      </w:r>
+    </w:p>
+    <w:p>
+      <w:r>
+        <w:t>Dessa maneira, a estrutura de dados se torna um objeto que inclui dados e funções. Além disso, os programadores podem criar relacionamentos entre um objeto e outro. Por exemplo, objetos podem herdar características de outros objetos.</w:t>
+      </w:r>
+    </w:p>
+    <w:p>
+      <w:r>
+        <w:t>Em outras palavras, é onde o desenvolvedor tem de começar a pensar fora da caixa, a imaginar uma forma aonde será preciso recorrer ao mundo real para o desenvolvimento das aplicações.</w:t>
+      </w:r>
+    </w:p>
+    <w:p>
+      <w:pPr>
+        <w:pStyle w:val="Ttulo3"/>
+      </w:pPr>
+    </w:p>
+    <w:p>
+      <w:pPr>
+        <w:pStyle w:val="Ttulo3"/>
+      </w:pPr>
+      <w:r>
+        <w:t>O que é polimorfismo?</w:t>
+      </w:r>
+    </w:p>
+    <w:p>
+      <w:r>
+        <w:t>O Polimorfismo é um mecanismo por meio do qual selecionamos as funcionalidades utilizadas de forma dinâmica por um programa no decorrer de sua execução.</w:t>
+      </w:r>
+    </w:p>
+    <w:p>
+      <w:r>
+        <w:t>Com o Polimorfismo, os mesmos atributos e objetos podem ser utilizados em objetos distintos, porém, com implementações lógicas diferentes.</w:t>
+      </w:r>
+    </w:p>
+    <w:p>
+      <w:r>
+        <w:t xml:space="preserve">Exemplo simples: podemos dizer que uma classe chamada Vendedor e outra chamada Diretor podem ter como base uma classe chamada Pessoa, com um método chamado </w:t>
+      </w:r>
+      <w:proofErr w:type="spellStart"/>
+      <w:r>
+        <w:t>CalcularVendas</w:t>
+      </w:r>
+      <w:proofErr w:type="spellEnd"/>
+      <w:r>
+        <w:t>. Se este método (definido na classe base) se comportar de maneira diferente para as chamadas feitas a partir de uma instância de Vendedor e para as chamadas feitas a partir de uma instância de Diretor, ele será considerado um método polimórfico, ou seja, um método de várias formas.</w:t>
+      </w:r>
+    </w:p>
+    <w:p>
+      <w:pPr>
+        <w:pStyle w:val="Ttulo3"/>
+      </w:pPr>
+    </w:p>
+    <w:p>
+      <w:pPr>
+        <w:pStyle w:val="Ttulo3"/>
+      </w:pPr>
+      <w:r>
+        <w:t>O que é abstração?</w:t>
+      </w:r>
+    </w:p>
+    <w:p>
+      <w:r>
+        <w:t>Definir classes apropriadas concentrando-se no que é importante para uma determinada finalidade.</w:t>
+      </w:r>
+    </w:p>
+    <w:p>
+      <w:pPr>
+        <w:pStyle w:val="Ttulo3"/>
+      </w:pPr>
+    </w:p>
+    <w:p>
+      <w:pPr>
+        <w:pStyle w:val="Ttulo3"/>
+      </w:pPr>
+      <w:r>
+        <w:t>O que é encapsulamento?</w:t>
+      </w:r>
+    </w:p>
+    <w:p>
+      <w:r>
+        <w:t>É uma maneira de encapsular a complexidade, escondendo os detalhes de implementação dentro de uma classe.</w:t>
+      </w:r>
+    </w:p>
+    <w:p>
       <w:r>
         <w:lastRenderedPageBreak/>
-        <w:t>Utilizando POO - Responda e demonstre no código os itens abaixo:</w:t>
-      </w:r>
-    </w:p>
-    <w:p/>
-    <w:p>
-      <w:pPr>
-        <w:pStyle w:val="Ttulo3"/>
-      </w:pPr>
-      <w:r>
-        <w:t>O que é POO?</w:t>
-      </w:r>
-    </w:p>
-    <w:p>
-      <w:r>
-        <w:t>A programação orientada a objetos refere-se a um tipo de programação no qual os programadores definem o tipo de dados de uma estrutura de dados e também os tipos de operações (</w:t>
-      </w:r>
-      <w:r>
-        <w:t>métodos</w:t>
-      </w:r>
-      <w:r>
-        <w:t>) que podem ser aplicadas à estrutura de dados.</w:t>
-      </w:r>
-    </w:p>
-    <w:p>
-      <w:r>
-        <w:t>Dessa maneira, a estrutura de dados se torna um objeto que inclui dados e funções. Além disso, os programadores podem criar relacionamentos entre um objeto e outro. Por exemplo, objetos podem herdar características de outros objetos.</w:t>
-      </w:r>
-    </w:p>
-    <w:p>
-      <w:r>
-        <w:t xml:space="preserve">Em outras palavras, </w:t>
-      </w:r>
-      <w:r>
-        <w:t>é onde o desenvolvedor tem de começar a pensar fora da caixa, a imaginar uma forma aonde será preciso recorrer ao mundo real para o desenvolvimento das aplicações</w:t>
-      </w:r>
-      <w:r>
-        <w:t>.</w:t>
-      </w:r>
-    </w:p>
-    <w:p>
-      <w:pPr>
-        <w:pStyle w:val="Ttulo3"/>
-      </w:pPr>
-    </w:p>
-    <w:p>
-      <w:pPr>
-        <w:pStyle w:val="Ttulo3"/>
-      </w:pPr>
-      <w:r>
-        <w:t>O que é polimorfismo?</w:t>
-      </w:r>
-    </w:p>
-    <w:p>
-      <w:r>
-        <w:t>O Polimorfismo é um mecanismo por meio do qual selecionamos as funcionalidades utilizadas de forma dinâmica por um programa no decorrer de sua execução.</w:t>
-      </w:r>
-    </w:p>
-    <w:p>
-      <w:r>
-        <w:t>Com o Polimorfismo, os mesmos atributos e objetos podem ser utilizados em objetos distintos, porém, com implementações lógicas diferentes.</w:t>
-      </w:r>
-    </w:p>
-    <w:p>
-      <w:r>
-        <w:t>Exemplo simples</w:t>
-      </w:r>
-      <w:r>
-        <w:t xml:space="preserve">: podemos dizer que uma classe chamada Vendedor e outra chamada Diretor podem ter como base uma classe chamada Pessoa, com um método chamado </w:t>
-      </w:r>
-      <w:proofErr w:type="spellStart"/>
-      <w:r>
-        <w:t>CalcularVendas</w:t>
-      </w:r>
-      <w:proofErr w:type="spellEnd"/>
-      <w:r>
-        <w:t>. Se este método (definido na classe base) se comportar de maneira diferente para as chamadas feitas a partir de uma instância de Vendedor e para as chamadas feitas a partir de uma instância de Diretor, ele será considerado um método polimórfico, ou seja, um método de várias formas.</w:t>
-      </w:r>
-    </w:p>
-    <w:p>
-      <w:pPr>
-        <w:pStyle w:val="Ttulo3"/>
-      </w:pPr>
-    </w:p>
-    <w:p>
-      <w:pPr>
-        <w:pStyle w:val="Ttulo3"/>
-      </w:pPr>
-      <w:r>
-        <w:t>O que é abstração?</w:t>
-      </w:r>
-    </w:p>
-    <w:p>
-      <w:r>
-        <w:t>Definir classes apropriadas concentrando-se no que é importante para uma determinada finalidade.</w:t>
-      </w:r>
-    </w:p>
-    <w:p>
-      <w:pPr>
-        <w:pStyle w:val="Ttulo3"/>
-      </w:pPr>
-    </w:p>
-    <w:p>
-      <w:pPr>
-        <w:pStyle w:val="Ttulo3"/>
-      </w:pPr>
-      <w:r>
-        <w:t>O que é encapsulamento?</w:t>
-      </w:r>
-    </w:p>
-    <w:p>
-      <w:r>
-        <w:t>É uma maneira de encapsular a complexidade, escondendo os detalhes de implementação dentro de uma classe.</w:t>
-      </w:r>
-    </w:p>
-    <w:p>
-      <w:r>
         <w:t xml:space="preserve">Em um processo de encapsulamento os atributos das classes são do tipo </w:t>
       </w:r>
       <w:proofErr w:type="spellStart"/>
@@ -455,103 +557,78 @@
         <w:rPr>
           <w:shd w:val="clear" w:color="auto" w:fill="FFFFFF"/>
         </w:rPr>
-        <w:t>Uma classe abstrata pode conter lógica (código), enquanto que uma interface somente pode especificar quais os métodos ou propriedades</w:t>
-      </w:r>
-      <w:r>
+        <w:t>Uma classe abstrata pode conter lógica (código), enquanto que uma interface somente pode especificar quais os métodos ou propriedades. Uma classe que implementa a interface deve definir. Entretanto nenhuma das duas pode ser usada para construir um objeto, para isso é necessário definir uma classe que derive da abstrata (mas que não seja abstrata) ou que implemente a interface.</w:t>
+      </w:r>
+    </w:p>
+    <w:p>
+      <w:r>
+        <w:t>Normalmente utiliza-se classe abstrata quando é necessário implementar um método e reutilizar nas classes que irão implementar.</w:t>
+      </w:r>
+    </w:p>
+    <w:p>
+      <w:pPr>
+        <w:pStyle w:val="Ttulo3"/>
+      </w:pPr>
+    </w:p>
+    <w:p>
+      <w:pPr>
+        <w:pStyle w:val="Ttulo3"/>
+      </w:pPr>
+      <w:r>
+        <w:t xml:space="preserve">O que faz as interfaces </w:t>
+      </w:r>
+      <w:proofErr w:type="spellStart"/>
+      <w:r>
+        <w:t>IDisposable</w:t>
+      </w:r>
+      <w:proofErr w:type="spellEnd"/>
+      <w:r>
+        <w:t xml:space="preserve">, </w:t>
+      </w:r>
+      <w:proofErr w:type="spellStart"/>
+      <w:r>
+        <w:t>IComparable</w:t>
+      </w:r>
+      <w:proofErr w:type="spellEnd"/>
+      <w:r>
+        <w:t xml:space="preserve">, </w:t>
+      </w:r>
+      <w:proofErr w:type="spellStart"/>
+      <w:r>
+        <w:t>ICloneable</w:t>
+      </w:r>
+      <w:proofErr w:type="spellEnd"/>
+      <w:r>
+        <w:t xml:space="preserve"> e </w:t>
+      </w:r>
+      <w:proofErr w:type="spellStart"/>
+      <w:r>
+        <w:t>IEnumerable</w:t>
+      </w:r>
+      <w:proofErr w:type="spellEnd"/>
+      <w:r>
+        <w:t>?</w:t>
+      </w:r>
+    </w:p>
+    <w:p>
+      <w:pPr>
         <w:rPr>
           <w:shd w:val="clear" w:color="auto" w:fill="FFFFFF"/>
         </w:rPr>
-        <w:t>. U</w:t>
+      </w:pPr>
+      <w:proofErr w:type="spellStart"/>
+      <w:r>
+        <w:t>IDisposable</w:t>
+      </w:r>
+      <w:proofErr w:type="spellEnd"/>
+      <w:r>
+        <w:t xml:space="preserve">: </w:t>
       </w:r>
       <w:r>
         <w:rPr>
           <w:shd w:val="clear" w:color="auto" w:fill="FFFFFF"/>
         </w:rPr>
-        <w:t xml:space="preserve">ma classe que implementa a interface deve </w:t>
-      </w:r>
-      <w:r>
-        <w:rPr>
-          <w:shd w:val="clear" w:color="auto" w:fill="FFFFFF"/>
-        </w:rPr>
-        <w:lastRenderedPageBreak/>
-        <w:t>definir. Entretanto nenhuma das duas pode ser usada para construir um objeto, para isso é necessário definir uma classe que derive da abstrata (mas que não seja abstrata) ou que implemente a interface.</w:t>
-      </w:r>
-    </w:p>
-    <w:p>
-      <w:r>
-        <w:t>Normalmente utiliza-se classe abstrata quando é necessário implementar um método e reutilizar nas classes que irão implementar.</w:t>
-      </w:r>
-    </w:p>
-    <w:p>
-      <w:pPr>
-        <w:pStyle w:val="Ttulo3"/>
-      </w:pPr>
-    </w:p>
-    <w:p>
-      <w:pPr>
-        <w:pStyle w:val="Ttulo3"/>
-      </w:pPr>
-      <w:r>
-        <w:t xml:space="preserve">O que faz as interfaces </w:t>
-      </w:r>
-      <w:proofErr w:type="spellStart"/>
-      <w:r>
-        <w:t>IDisposable</w:t>
-      </w:r>
-      <w:proofErr w:type="spellEnd"/>
-      <w:r>
-        <w:t xml:space="preserve">, </w:t>
-      </w:r>
-      <w:proofErr w:type="spellStart"/>
-      <w:r>
-        <w:t>IComparable</w:t>
-      </w:r>
-      <w:proofErr w:type="spellEnd"/>
-      <w:r>
-        <w:t xml:space="preserve">, </w:t>
-      </w:r>
-      <w:proofErr w:type="spellStart"/>
-      <w:r>
-        <w:t>ICloneable</w:t>
-      </w:r>
-      <w:proofErr w:type="spellEnd"/>
-      <w:r>
-        <w:t xml:space="preserve"> e </w:t>
-      </w:r>
-      <w:proofErr w:type="spellStart"/>
-      <w:r>
-        <w:t>IEnumerable</w:t>
-      </w:r>
-      <w:proofErr w:type="spellEnd"/>
-      <w:r>
-        <w:t>?</w:t>
-      </w:r>
-    </w:p>
-    <w:p>
-      <w:pPr>
-        <w:rPr>
-          <w:shd w:val="clear" w:color="auto" w:fill="FFFFFF"/>
-        </w:rPr>
-      </w:pPr>
-      <w:proofErr w:type="spellStart"/>
-      <w:r>
-        <w:t>IDisposable</w:t>
-      </w:r>
-      <w:proofErr w:type="spellEnd"/>
-      <w:r>
-        <w:t xml:space="preserve">: </w:t>
-      </w:r>
-      <w:r>
-        <w:rPr>
-          <w:shd w:val="clear" w:color="auto" w:fill="FFFFFF"/>
-        </w:rPr>
-        <w:t>o</w:t>
-      </w:r>
-      <w:r>
-        <w:rPr>
-          <w:shd w:val="clear" w:color="auto" w:fill="FFFFFF"/>
-        </w:rPr>
-        <w:t xml:space="preserve"> uso principal dessa interface é liberar recursos não gerenciados.</w:t>
+        <w:t>o uso principal dessa interface é liberar recursos não gerenciados.</w:t>
       </w:r>
     </w:p>
     <w:p>
@@ -716,8 +793,6 @@
       <w:r>
         <w:t>, etc.</w:t>
       </w:r>
-      <w:bookmarkStart w:id="0" w:name="_GoBack"/>
-      <w:bookmarkEnd w:id="0"/>
     </w:p>
     <w:sectPr>
       <w:pgSz w:w="11906" w:h="16838"/>
@@ -2061,16 +2136,8 @@
 <file path=customXml/itemProps2.xml><?xml version="1.0" encoding="utf-8"?>
 <ds:datastoreItem xmlns:ds="http://schemas.openxmlformats.org/officeDocument/2006/customXml" ds:itemID="{82EBDB42-1499-4759-B318-149897D28C7C}">
   <ds:schemaRefs>
-    <ds:schemaRef ds:uri="http://purl.org/dc/terms/"/>
-    <ds:schemaRef ds:uri="572f078c-3e11-4fd0-bbdf-747b180b2384"/>
-    <ds:schemaRef ds:uri="http://www.w3.org/XML/1998/namespace"/>
-    <ds:schemaRef ds:uri="http://schemas.microsoft.com/office/2006/documentManagement/types"/>
+    <ds:schemaRef ds:uri="http://schemas.microsoft.com/office/2006/metadata/properties"/>
     <ds:schemaRef ds:uri="http://schemas.microsoft.com/office/infopath/2007/PartnerControls"/>
-    <ds:schemaRef ds:uri="http://purl.org/dc/elements/1.1/"/>
-    <ds:schemaRef ds:uri="http://schemas.openxmlformats.org/package/2006/metadata/core-properties"/>
-    <ds:schemaRef ds:uri="9687ccff-f5e3-45fa-be6c-ef261d4d3cdf"/>
-    <ds:schemaRef ds:uri="http://schemas.microsoft.com/office/2006/metadata/properties"/>
-    <ds:schemaRef ds:uri="http://purl.org/dc/dcmitype/"/>
   </ds:schemaRefs>
 </ds:datastoreItem>
 </file>

</xml_diff>